<commit_message>
All the information from the notule
Not from the audio yet
</commit_message>
<xml_diff>
--- a/Interviews/EdwimPim_Oscar.docx
+++ b/Interviews/EdwimPim_Oscar.docx
@@ -329,6 +329,120 @@
       <w:pPr>
         <w:pStyle w:val="ListParagraph"/>
         <w:numPr>
+          <w:ilvl w:val="1"/>
+          <w:numId w:val="1"/>
+        </w:numPr>
+      </w:pPr>
+      <w:r>
+        <w:t xml:space="preserve">De browser hoeft niet steeds opnieuw </w:t>
+      </w:r>
+      <w:proofErr w:type="spellStart"/>
+      <w:r>
+        <w:t>request</w:t>
+      </w:r>
+      <w:proofErr w:type="spellEnd"/>
+      <w:r>
+        <w:t xml:space="preserve"> te sturen, maar wacht gewoon tot iets binnen komt.</w:t>
+      </w:r>
+    </w:p>
+    <w:p>
+      <w:pPr>
+        <w:pStyle w:val="ListParagraph"/>
+        <w:numPr>
+          <w:ilvl w:val="1"/>
+          <w:numId w:val="1"/>
+        </w:numPr>
+      </w:pPr>
+      <w:r>
+        <w:t xml:space="preserve">Heeft meerdere </w:t>
+      </w:r>
+      <w:proofErr w:type="spellStart"/>
+      <w:r>
+        <w:t>fallback</w:t>
+      </w:r>
+      <w:proofErr w:type="spellEnd"/>
+      <w:r>
+        <w:t xml:space="preserve"> methodes als iets niet wordt ondersteund.</w:t>
+      </w:r>
+    </w:p>
+    <w:p>
+      <w:pPr>
+        <w:pStyle w:val="ListParagraph"/>
+        <w:numPr>
+          <w:ilvl w:val="2"/>
+          <w:numId w:val="1"/>
+        </w:numPr>
+      </w:pPr>
+      <w:proofErr w:type="spellStart"/>
+      <w:r>
+        <w:t>Websockets</w:t>
+      </w:r>
+      <w:proofErr w:type="spellEnd"/>
+    </w:p>
+    <w:p>
+      <w:pPr>
+        <w:pStyle w:val="ListParagraph"/>
+        <w:numPr>
+          <w:ilvl w:val="1"/>
+          <w:numId w:val="1"/>
+        </w:numPr>
+      </w:pPr>
+      <w:r>
+        <w:t xml:space="preserve">Hub </w:t>
+      </w:r>
+      <w:r>
+        <w:sym w:font="Wingdings" w:char="F0E0"/>
+      </w:r>
+      <w:r>
+        <w:t xml:space="preserve"> </w:t>
+      </w:r>
+      <w:proofErr w:type="spellStart"/>
+      <w:r>
+        <w:t>SignalR</w:t>
+      </w:r>
+      <w:proofErr w:type="spellEnd"/>
+      <w:r>
+        <w:t xml:space="preserve"> </w:t>
+      </w:r>
+      <w:r>
+        <w:sym w:font="Wingdings" w:char="F0E0"/>
+      </w:r>
+      <w:r>
+        <w:t xml:space="preserve"> Client</w:t>
+      </w:r>
+    </w:p>
+    <w:p>
+      <w:pPr>
+        <w:pStyle w:val="ListParagraph"/>
+        <w:numPr>
+          <w:ilvl w:val="1"/>
+          <w:numId w:val="1"/>
+        </w:numPr>
+      </w:pPr>
+      <w:r>
+        <w:t xml:space="preserve">Nadeel van </w:t>
+      </w:r>
+      <w:proofErr w:type="gramStart"/>
+      <w:r>
+        <w:t>front end</w:t>
+      </w:r>
+      <w:proofErr w:type="gramEnd"/>
+      <w:r>
+        <w:t xml:space="preserve"> dat je </w:t>
+      </w:r>
+      <w:proofErr w:type="spellStart"/>
+      <w:r>
+        <w:t>jqueries</w:t>
+      </w:r>
+      <w:proofErr w:type="spellEnd"/>
+      <w:r>
+        <w:t xml:space="preserve"> nodig hebt.</w:t>
+      </w:r>
+    </w:p>
+    <w:p>
+      <w:pPr>
+        <w:pStyle w:val="ListParagraph"/>
+        <w:numPr>
           <w:ilvl w:val="0"/>
           <w:numId w:val="1"/>
         </w:numPr>
@@ -372,14 +486,26 @@
       <w:r>
         <w:t>Gebruiker</w:t>
       </w:r>
-      <w:r>
-        <w:t xml:space="preserve"> </w:t>
-      </w:r>
-    </w:p>
-    <w:p/>
-    <w:p>
+    </w:p>
+    <w:p>
+      <w:pPr>
+        <w:pStyle w:val="ListParagraph"/>
+        <w:numPr>
+          <w:ilvl w:val="1"/>
+          <w:numId w:val="1"/>
+        </w:numPr>
+      </w:pPr>
+      <w:r>
+        <w:t>Kijken of je al een paar rollen kan standaard kan maken.</w:t>
+      </w:r>
       <w:bookmarkStart w:id="0" w:name="_GoBack"/>
       <w:bookmarkEnd w:id="0"/>
+      <w:r>
+        <w:t xml:space="preserve"> </w:t>
+      </w:r>
+    </w:p>
+    <w:p/>
+    <w:p>
       <w:r>
         <w:rPr>
           <w:highlight w:val="yellow"/>

</xml_diff>